<commit_message>
nothing done just want to pull orign
</commit_message>
<xml_diff>
--- a/SDLC.docx
+++ b/SDLC.docx
@@ -6,43 +6,28 @@
       <w:pPr>
         <w:jc w:val="center"/>
         <w:rPr>
+          <w:sz w:val="48"/>
+          <w:szCs w:val="48"/>
+        </w:rPr>
+      </w:pPr>
+      <w:r>
+        <w:rPr>
           <w:rFonts w:hint="eastAsia"/>
           <w:sz w:val="48"/>
           <w:szCs w:val="48"/>
         </w:rPr>
-      </w:pPr>
-      <w:r>
-        <w:rPr>
-          <w:rFonts w:hint="eastAsia"/>
+        <w:t>S</w:t>
+      </w:r>
+      <w:r>
+        <w:rPr>
           <w:sz w:val="48"/>
           <w:szCs w:val="48"/>
         </w:rPr>
-        <w:t>S</w:t>
-      </w:r>
-      <w:r>
-        <w:rPr>
-          <w:sz w:val="48"/>
-          <w:szCs w:val="48"/>
-        </w:rPr>
         <w:t>DLC MODLE CHOSE: WATERFALL</w:t>
       </w:r>
     </w:p>
     <w:p>
       <w:pPr>
-        <w:pStyle w:val="a3"/>
-        <w:numPr>
-          <w:ilvl w:val="0"/>
-          <w:numId w:val="1"/>
-        </w:numPr>
-        <w:ind w:firstLineChars="0"/>
-        <w:rPr>
-          <w:b/>
-          <w:bCs/>
-          <w:sz w:val="30"/>
-          <w:szCs w:val="30"/>
-        </w:rPr>
-      </w:pPr>
-      <w:r>
         <w:rPr>
           <w:rFonts w:hint="eastAsia"/>
           <w:b/>
@@ -50,221 +35,6 @@
           <w:sz w:val="30"/>
           <w:szCs w:val="30"/>
         </w:rPr>
-        <w:t>Re</w:t>
-      </w:r>
-      <w:r>
-        <w:rPr>
-          <w:b/>
-          <w:bCs/>
-          <w:sz w:val="30"/>
-          <w:szCs w:val="30"/>
-        </w:rPr>
-        <w:t>quirement Analysis:</w:t>
-      </w:r>
-    </w:p>
-    <w:p>
-      <w:pPr>
-        <w:pStyle w:val="a3"/>
-        <w:numPr>
-          <w:ilvl w:val="1"/>
-          <w:numId w:val="1"/>
-        </w:numPr>
-        <w:ind w:firstLineChars="0"/>
-        <w:rPr>
-          <w:sz w:val="24"/>
-          <w:szCs w:val="24"/>
-        </w:rPr>
-      </w:pPr>
-      <w:r>
-        <w:rPr>
-          <w:sz w:val="24"/>
-          <w:szCs w:val="24"/>
-        </w:rPr>
-        <w:t>Definition of chatbot</w:t>
-      </w:r>
-    </w:p>
-    <w:p>
-      <w:pPr>
-        <w:pStyle w:val="a3"/>
-        <w:numPr>
-          <w:ilvl w:val="0"/>
-          <w:numId w:val="2"/>
-        </w:numPr>
-        <w:ind w:firstLineChars="0"/>
-        <w:rPr>
-          <w:szCs w:val="21"/>
-        </w:rPr>
-      </w:pPr>
-      <w:r>
-        <w:rPr>
-          <w:szCs w:val="21"/>
-        </w:rPr>
-        <w:t>Define the chatbot role</w:t>
-      </w:r>
-    </w:p>
-    <w:p>
-      <w:pPr>
-        <w:pStyle w:val="a3"/>
-        <w:numPr>
-          <w:ilvl w:val="0"/>
-          <w:numId w:val="2"/>
-        </w:numPr>
-        <w:ind w:firstLineChars="0"/>
-        <w:rPr>
-          <w:rFonts w:hint="eastAsia"/>
-          <w:szCs w:val="21"/>
-        </w:rPr>
-      </w:pPr>
-      <w:r>
-        <w:rPr>
-          <w:szCs w:val="21"/>
-        </w:rPr>
-        <w:t>Define area or topic the chatbot will answer</w:t>
-      </w:r>
-    </w:p>
-    <w:p>
-      <w:pPr>
-        <w:pStyle w:val="a3"/>
-        <w:numPr>
-          <w:ilvl w:val="1"/>
-          <w:numId w:val="1"/>
-        </w:numPr>
-        <w:ind w:firstLineChars="0"/>
-        <w:rPr>
-          <w:sz w:val="24"/>
-          <w:szCs w:val="24"/>
-        </w:rPr>
-      </w:pPr>
-      <w:r>
-        <w:rPr>
-          <w:sz w:val="24"/>
-          <w:szCs w:val="24"/>
-        </w:rPr>
-        <w:t>Define techn</w:t>
-      </w:r>
-      <w:r>
-        <w:rPr>
-          <w:sz w:val="24"/>
-          <w:szCs w:val="24"/>
-        </w:rPr>
-        <w:t xml:space="preserve">ique </w:t>
-      </w:r>
-    </w:p>
-    <w:p>
-      <w:pPr>
-        <w:pStyle w:val="a3"/>
-        <w:numPr>
-          <w:ilvl w:val="0"/>
-          <w:numId w:val="7"/>
-        </w:numPr>
-        <w:ind w:firstLineChars="0"/>
-        <w:rPr>
-          <w:szCs w:val="21"/>
-        </w:rPr>
-      </w:pPr>
-      <w:r>
-        <w:rPr>
-          <w:szCs w:val="21"/>
-        </w:rPr>
-        <w:t>Choose programming language</w:t>
-      </w:r>
-    </w:p>
-    <w:p>
-      <w:pPr>
-        <w:pStyle w:val="a3"/>
-        <w:numPr>
-          <w:ilvl w:val="0"/>
-          <w:numId w:val="7"/>
-        </w:numPr>
-        <w:ind w:firstLineChars="0"/>
-        <w:rPr>
-          <w:sz w:val="24"/>
-          <w:szCs w:val="24"/>
-        </w:rPr>
-      </w:pPr>
-      <w:r>
-        <w:rPr>
-          <w:szCs w:val="21"/>
-        </w:rPr>
-        <w:t>Come up with an algorithm (initially dialog flow then changes to file read)</w:t>
-      </w:r>
-    </w:p>
-    <w:p>
-      <w:pPr>
-        <w:pStyle w:val="a3"/>
-        <w:numPr>
-          <w:ilvl w:val="0"/>
-          <w:numId w:val="7"/>
-        </w:numPr>
-        <w:ind w:firstLineChars="0"/>
-        <w:rPr>
-          <w:rFonts w:hint="eastAsia"/>
-          <w:sz w:val="24"/>
-          <w:szCs w:val="24"/>
-        </w:rPr>
-      </w:pPr>
-      <w:r>
-        <w:rPr>
-          <w:szCs w:val="21"/>
-        </w:rPr>
-        <w:t>Choose a workspace platform (must be GitHub)</w:t>
-      </w:r>
-    </w:p>
-    <w:p>
-      <w:pPr>
-        <w:pStyle w:val="a3"/>
-        <w:numPr>
-          <w:ilvl w:val="1"/>
-          <w:numId w:val="1"/>
-        </w:numPr>
-        <w:ind w:firstLineChars="0"/>
-        <w:rPr>
-          <w:sz w:val="24"/>
-          <w:szCs w:val="24"/>
-        </w:rPr>
-      </w:pPr>
-      <w:r>
-        <w:rPr>
-          <w:sz w:val="24"/>
-          <w:szCs w:val="24"/>
-        </w:rPr>
-        <w:t>Choose a software development life cycle</w:t>
-      </w:r>
-    </w:p>
-    <w:p>
-      <w:pPr>
-        <w:pStyle w:val="a3"/>
-        <w:numPr>
-          <w:ilvl w:val="0"/>
-          <w:numId w:val="8"/>
-        </w:numPr>
-        <w:ind w:firstLineChars="0"/>
-        <w:rPr>
-          <w:rFonts w:hint="eastAsia"/>
-          <w:szCs w:val="21"/>
-        </w:rPr>
-      </w:pPr>
-      <w:r>
-        <w:rPr>
-          <w:szCs w:val="21"/>
-        </w:rPr>
-        <w:t>Give rationale</w:t>
-      </w:r>
-    </w:p>
-    <w:p>
-      <w:pPr>
-        <w:pStyle w:val="a3"/>
-        <w:numPr>
-          <w:ilvl w:val="0"/>
-          <w:numId w:val="1"/>
-        </w:numPr>
-        <w:ind w:firstLineChars="0"/>
-        <w:rPr>
-          <w:b/>
-          <w:bCs/>
-          <w:sz w:val="30"/>
-          <w:szCs w:val="30"/>
-        </w:rPr>
       </w:pPr>
       <w:r>
         <w:rPr>
@@ -274,285 +44,10 @@
           <w:sz w:val="30"/>
           <w:szCs w:val="30"/>
         </w:rPr>
-        <w:t>S</w:t>
-      </w:r>
-      <w:r>
-        <w:rPr>
-          <w:b/>
-          <w:bCs/>
-          <w:sz w:val="30"/>
-          <w:szCs w:val="30"/>
-        </w:rPr>
-        <w:t>ystem Design</w:t>
-      </w:r>
-    </w:p>
-    <w:p>
-      <w:pPr>
-        <w:pStyle w:val="a3"/>
-        <w:numPr>
-          <w:ilvl w:val="1"/>
-          <w:numId w:val="1"/>
-        </w:numPr>
-        <w:ind w:firstLineChars="0"/>
-        <w:rPr>
-          <w:sz w:val="24"/>
-          <w:szCs w:val="24"/>
-        </w:rPr>
-      </w:pPr>
-      <w:r>
-        <w:rPr>
-          <w:sz w:val="24"/>
-          <w:szCs w:val="24"/>
-        </w:rPr>
-        <w:t>Documentation</w:t>
-      </w:r>
-    </w:p>
-    <w:p>
-      <w:pPr>
-        <w:pStyle w:val="a3"/>
-        <w:numPr>
-          <w:ilvl w:val="0"/>
-          <w:numId w:val="4"/>
-        </w:numPr>
-        <w:ind w:firstLineChars="0"/>
-        <w:rPr>
-          <w:sz w:val="24"/>
-          <w:szCs w:val="24"/>
-        </w:rPr>
-      </w:pPr>
-      <w:r>
-        <w:rPr>
-          <w:rFonts w:hint="eastAsia"/>
-          <w:szCs w:val="21"/>
-        </w:rPr>
-        <w:t>C</w:t>
-      </w:r>
-      <w:r>
-        <w:rPr>
-          <w:szCs w:val="21"/>
-        </w:rPr>
-        <w:t>reate WB</w:t>
-      </w:r>
-      <w:r>
-        <w:rPr>
-          <w:szCs w:val="21"/>
-        </w:rPr>
-        <w:t>S</w:t>
-      </w:r>
-      <w:r>
-        <w:rPr>
-          <w:szCs w:val="21"/>
-        </w:rPr>
-        <w:t xml:space="preserve"> draft</w:t>
-      </w:r>
-    </w:p>
-    <w:p>
-      <w:pPr>
-        <w:pStyle w:val="a3"/>
-        <w:numPr>
-          <w:ilvl w:val="0"/>
-          <w:numId w:val="4"/>
-        </w:numPr>
-        <w:ind w:firstLineChars="0"/>
-        <w:rPr>
-          <w:sz w:val="24"/>
-          <w:szCs w:val="24"/>
-        </w:rPr>
-      </w:pPr>
-      <w:r>
-        <w:rPr>
-          <w:szCs w:val="21"/>
-        </w:rPr>
-        <w:t>Create Gantt draft</w:t>
-      </w:r>
-    </w:p>
-    <w:p>
-      <w:pPr>
-        <w:pStyle w:val="a3"/>
-        <w:numPr>
-          <w:ilvl w:val="0"/>
-          <w:numId w:val="4"/>
-        </w:numPr>
-        <w:ind w:firstLineChars="0"/>
-        <w:rPr>
-          <w:rFonts w:hint="eastAsia"/>
-          <w:sz w:val="24"/>
-          <w:szCs w:val="24"/>
-        </w:rPr>
-      </w:pPr>
-      <w:r>
-        <w:rPr>
-          <w:szCs w:val="21"/>
-        </w:rPr>
-        <w:t>Create SDLC draft</w:t>
-      </w:r>
-      <w:r>
-        <w:rPr>
-          <w:szCs w:val="21"/>
-        </w:rPr>
-        <w:t xml:space="preserve"> </w:t>
-      </w:r>
-    </w:p>
-    <w:p>
-      <w:pPr>
-        <w:pStyle w:val="a3"/>
-        <w:numPr>
-          <w:ilvl w:val="1"/>
-          <w:numId w:val="1"/>
-        </w:numPr>
-        <w:ind w:firstLineChars="0"/>
-        <w:rPr>
-          <w:sz w:val="24"/>
-          <w:szCs w:val="24"/>
-        </w:rPr>
-      </w:pPr>
-      <w:r>
-        <w:rPr>
-          <w:sz w:val="24"/>
-          <w:szCs w:val="24"/>
-        </w:rPr>
-        <w:t>Logic design</w:t>
-      </w:r>
-    </w:p>
-    <w:p>
-      <w:pPr>
-        <w:pStyle w:val="a3"/>
-        <w:numPr>
-          <w:ilvl w:val="0"/>
-          <w:numId w:val="8"/>
-        </w:numPr>
-        <w:ind w:firstLineChars="0"/>
-        <w:rPr>
-          <w:sz w:val="24"/>
-          <w:szCs w:val="24"/>
-        </w:rPr>
-      </w:pPr>
-      <w:r>
-        <w:rPr>
-          <w:szCs w:val="21"/>
-        </w:rPr>
-        <w:t>Define how the chat bot will read the question key and response from the data file</w:t>
-      </w:r>
-    </w:p>
-    <w:p>
-      <w:pPr>
-        <w:pStyle w:val="a3"/>
-        <w:numPr>
-          <w:ilvl w:val="0"/>
-          <w:numId w:val="8"/>
-        </w:numPr>
-        <w:ind w:firstLineChars="0"/>
-        <w:rPr>
-          <w:sz w:val="24"/>
-          <w:szCs w:val="24"/>
-        </w:rPr>
-      </w:pPr>
-      <w:r>
-        <w:rPr>
-          <w:szCs w:val="21"/>
-        </w:rPr>
-        <w:t>Figure out how to calculate similarity between user input and data question key word to find category</w:t>
-      </w:r>
-    </w:p>
-    <w:p>
-      <w:pPr>
-        <w:pStyle w:val="a3"/>
-        <w:numPr>
-          <w:ilvl w:val="0"/>
-          <w:numId w:val="8"/>
-        </w:numPr>
-        <w:ind w:firstLineChars="0"/>
-        <w:rPr>
-          <w:rFonts w:hint="eastAsia"/>
-          <w:sz w:val="24"/>
-          <w:szCs w:val="24"/>
-        </w:rPr>
-      </w:pPr>
-      <w:r>
-        <w:rPr>
-          <w:szCs w:val="21"/>
-        </w:rPr>
-        <w:t>Weight system</w:t>
-      </w:r>
-    </w:p>
-    <w:p>
-      <w:pPr>
-        <w:pStyle w:val="a3"/>
-        <w:numPr>
-          <w:ilvl w:val="1"/>
-          <w:numId w:val="1"/>
-        </w:numPr>
-        <w:ind w:firstLineChars="0"/>
-        <w:rPr>
-          <w:sz w:val="24"/>
-          <w:szCs w:val="24"/>
-        </w:rPr>
-      </w:pPr>
-      <w:r>
-        <w:rPr>
-          <w:sz w:val="24"/>
-          <w:szCs w:val="24"/>
-        </w:rPr>
-        <w:t>Data file format design</w:t>
-      </w:r>
-    </w:p>
-    <w:p>
-      <w:pPr>
-        <w:pStyle w:val="a3"/>
-        <w:numPr>
-          <w:ilvl w:val="0"/>
-          <w:numId w:val="9"/>
-        </w:numPr>
-        <w:ind w:firstLineChars="0"/>
-        <w:rPr>
-          <w:szCs w:val="21"/>
-        </w:rPr>
-      </w:pPr>
-      <w:r>
-        <w:rPr>
-          <w:rFonts w:hint="eastAsia"/>
-          <w:szCs w:val="21"/>
-        </w:rPr>
-        <w:t>D</w:t>
-      </w:r>
-      <w:r>
-        <w:rPr>
-          <w:szCs w:val="21"/>
-        </w:rPr>
-        <w:t>esign a format of data file for chat bot to read the file correctly</w:t>
-      </w:r>
-    </w:p>
-    <w:p>
-      <w:pPr>
-        <w:pStyle w:val="a3"/>
-        <w:numPr>
-          <w:ilvl w:val="0"/>
-          <w:numId w:val="9"/>
-        </w:numPr>
-        <w:ind w:firstLineChars="0"/>
-        <w:rPr>
-          <w:rFonts w:hint="eastAsia"/>
-          <w:szCs w:val="21"/>
-        </w:rPr>
-      </w:pPr>
-      <w:r>
-        <w:rPr>
-          <w:szCs w:val="21"/>
-        </w:rPr>
-        <w:t xml:space="preserve">Support the </w:t>
-      </w:r>
-      <w:r>
-        <w:rPr>
-          <w:szCs w:val="21"/>
-        </w:rPr>
-        <w:t>Weight system</w:t>
-      </w:r>
-      <w:r>
-        <w:rPr>
-          <w:szCs w:val="21"/>
-        </w:rPr>
-        <w:t xml:space="preserve">. Add a number at end of question key words to define the weight of relation to the category. If a key word value in a category is very high, the final response will be from this category when the input has this word. </w:t>
-      </w:r>
+        <w:t>Rationale：</w:t>
+      </w:r>
+      <w:bookmarkStart w:id="0" w:name="_GoBack"/>
+      <w:bookmarkEnd w:id="0"/>
     </w:p>
     <w:p>
       <w:pPr>
@@ -577,7 +72,7 @@
           <w:sz w:val="30"/>
           <w:szCs w:val="30"/>
         </w:rPr>
-        <w:t>I</w:t>
+        <w:t>Re</w:t>
       </w:r>
       <w:r>
         <w:rPr>
@@ -586,7 +81,7 @@
           <w:sz w:val="30"/>
           <w:szCs w:val="30"/>
         </w:rPr>
-        <w:t>mplementation</w:t>
+        <w:t>quirement Analysis:</w:t>
       </w:r>
     </w:p>
     <w:p>
@@ -604,58 +99,48 @@
       </w:pPr>
       <w:r>
         <w:rPr>
-          <w:rFonts w:hint="eastAsia"/>
-          <w:sz w:val="24"/>
-          <w:szCs w:val="24"/>
-        </w:rPr>
-        <w:t>C</w:t>
-      </w:r>
-      <w:r>
-        <w:rPr>
-          <w:sz w:val="24"/>
-          <w:szCs w:val="24"/>
-        </w:rPr>
-        <w:t>oding chatbot</w:t>
-      </w:r>
-    </w:p>
-    <w:p>
-      <w:pPr>
-        <w:pStyle w:val="a3"/>
-        <w:numPr>
-          <w:ilvl w:val="0"/>
-          <w:numId w:val="6"/>
-        </w:numPr>
-        <w:ind w:firstLineChars="0"/>
-        <w:rPr>
-          <w:sz w:val="24"/>
-          <w:szCs w:val="24"/>
-        </w:rPr>
-      </w:pPr>
-      <w:r>
-        <w:rPr>
-          <w:szCs w:val="21"/>
-        </w:rPr>
-        <w:t>Code a method to read the data file</w:t>
-      </w:r>
-    </w:p>
-    <w:p>
-      <w:pPr>
-        <w:pStyle w:val="a3"/>
-        <w:numPr>
-          <w:ilvl w:val="0"/>
-          <w:numId w:val="6"/>
-        </w:numPr>
-        <w:ind w:firstLineChars="0"/>
-        <w:rPr>
-          <w:sz w:val="24"/>
-          <w:szCs w:val="24"/>
-        </w:rPr>
-      </w:pPr>
-      <w:r>
-        <w:rPr>
-          <w:szCs w:val="21"/>
-        </w:rPr>
-        <w:t>Do more coding to handle special case</w:t>
+          <w:sz w:val="24"/>
+          <w:szCs w:val="24"/>
+        </w:rPr>
+        <w:t>Definition of chatbot</w:t>
+      </w:r>
+    </w:p>
+    <w:p>
+      <w:pPr>
+        <w:pStyle w:val="a3"/>
+        <w:numPr>
+          <w:ilvl w:val="0"/>
+          <w:numId w:val="2"/>
+        </w:numPr>
+        <w:ind w:firstLineChars="0"/>
+        <w:rPr>
+          <w:szCs w:val="21"/>
+        </w:rPr>
+      </w:pPr>
+      <w:r>
+        <w:rPr>
+          <w:szCs w:val="21"/>
+        </w:rPr>
+        <w:t>Define the chatbot role</w:t>
+      </w:r>
+    </w:p>
+    <w:p>
+      <w:pPr>
+        <w:pStyle w:val="a3"/>
+        <w:numPr>
+          <w:ilvl w:val="0"/>
+          <w:numId w:val="2"/>
+        </w:numPr>
+        <w:ind w:firstLineChars="0"/>
+        <w:rPr>
+          <w:szCs w:val="21"/>
+        </w:rPr>
+      </w:pPr>
+      <w:r>
+        <w:rPr>
+          <w:szCs w:val="21"/>
+        </w:rPr>
+        <w:t>Define area or topic the chatbot will answer</w:t>
       </w:r>
     </w:p>
     <w:p>
@@ -676,68 +161,73 @@
           <w:sz w:val="24"/>
           <w:szCs w:val="24"/>
         </w:rPr>
-        <w:t>Data creation</w:t>
-      </w:r>
-    </w:p>
-    <w:p>
-      <w:pPr>
-        <w:pStyle w:val="a3"/>
-        <w:numPr>
-          <w:ilvl w:val="0"/>
-          <w:numId w:val="5"/>
-        </w:numPr>
-        <w:ind w:firstLineChars="0"/>
-        <w:rPr>
-          <w:sz w:val="24"/>
-          <w:szCs w:val="24"/>
-        </w:rPr>
-      </w:pPr>
-      <w:r>
-        <w:rPr>
-          <w:szCs w:val="21"/>
-        </w:rPr>
-        <w:lastRenderedPageBreak/>
-        <w:t>List all category for question</w:t>
-      </w:r>
-    </w:p>
-    <w:p>
-      <w:pPr>
-        <w:pStyle w:val="a3"/>
-        <w:numPr>
-          <w:ilvl w:val="0"/>
-          <w:numId w:val="5"/>
-        </w:numPr>
-        <w:ind w:firstLineChars="0"/>
-        <w:rPr>
-          <w:sz w:val="24"/>
-          <w:szCs w:val="24"/>
-        </w:rPr>
-      </w:pPr>
-      <w:r>
-        <w:rPr>
-          <w:szCs w:val="21"/>
-        </w:rPr>
-        <w:t>Write all key word for each category</w:t>
-      </w:r>
-    </w:p>
-    <w:p>
-      <w:pPr>
-        <w:pStyle w:val="a3"/>
-        <w:numPr>
-          <w:ilvl w:val="0"/>
-          <w:numId w:val="5"/>
-        </w:numPr>
-        <w:ind w:firstLineChars="0"/>
-        <w:rPr>
-          <w:sz w:val="24"/>
-          <w:szCs w:val="24"/>
-        </w:rPr>
-      </w:pPr>
-      <w:r>
-        <w:rPr>
-          <w:szCs w:val="21"/>
-        </w:rPr>
-        <w:t>List responses and put them into a category</w:t>
+        <w:t>Define techn</w:t>
+      </w:r>
+      <w:r>
+        <w:rPr>
+          <w:sz w:val="24"/>
+          <w:szCs w:val="24"/>
+        </w:rPr>
+        <w:t xml:space="preserve">ique </w:t>
+      </w:r>
+    </w:p>
+    <w:p>
+      <w:pPr>
+        <w:pStyle w:val="a3"/>
+        <w:numPr>
+          <w:ilvl w:val="0"/>
+          <w:numId w:val="7"/>
+        </w:numPr>
+        <w:ind w:firstLineChars="0"/>
+        <w:rPr>
+          <w:szCs w:val="21"/>
+        </w:rPr>
+      </w:pPr>
+      <w:r>
+        <w:rPr>
+          <w:szCs w:val="21"/>
+        </w:rPr>
+        <w:t>Choose programming language</w:t>
+      </w:r>
+    </w:p>
+    <w:p>
+      <w:pPr>
+        <w:pStyle w:val="a3"/>
+        <w:numPr>
+          <w:ilvl w:val="0"/>
+          <w:numId w:val="7"/>
+        </w:numPr>
+        <w:ind w:firstLineChars="0"/>
+        <w:rPr>
+          <w:sz w:val="24"/>
+          <w:szCs w:val="24"/>
+        </w:rPr>
+      </w:pPr>
+      <w:r>
+        <w:rPr>
+          <w:szCs w:val="21"/>
+        </w:rPr>
+        <w:t>Come up with an algorithm (initially dialog flow then changes to file read)</w:t>
+      </w:r>
+    </w:p>
+    <w:p>
+      <w:pPr>
+        <w:pStyle w:val="a3"/>
+        <w:numPr>
+          <w:ilvl w:val="0"/>
+          <w:numId w:val="7"/>
+        </w:numPr>
+        <w:ind w:firstLineChars="0"/>
+        <w:rPr>
+          <w:sz w:val="24"/>
+          <w:szCs w:val="24"/>
+        </w:rPr>
+      </w:pPr>
+      <w:r>
+        <w:rPr>
+          <w:szCs w:val="21"/>
+        </w:rPr>
+        <w:t>Choose a workspace platform (must be GitHub)</w:t>
       </w:r>
     </w:p>
     <w:p>
@@ -749,33 +239,35 @@
         </w:numPr>
         <w:ind w:firstLineChars="0"/>
         <w:rPr>
-          <w:rFonts w:hint="eastAsia"/>
-          <w:sz w:val="24"/>
-          <w:szCs w:val="24"/>
-        </w:rPr>
-      </w:pPr>
-      <w:r>
-        <w:rPr>
-          <w:sz w:val="24"/>
-          <w:szCs w:val="24"/>
-        </w:rPr>
-        <w:t>Build essential function (</w:t>
-      </w:r>
-      <w:r>
-        <w:rPr>
-          <w:sz w:val="24"/>
-          <w:szCs w:val="24"/>
-        </w:rPr>
-        <w:t>weight system</w:t>
-      </w:r>
-      <w:bookmarkStart w:id="0" w:name="_GoBack"/>
-      <w:bookmarkEnd w:id="0"/>
-      <w:r>
-        <w:rPr>
-          <w:sz w:val="24"/>
-          <w:szCs w:val="24"/>
-        </w:rPr>
-        <w:t>)</w:t>
+          <w:sz w:val="24"/>
+          <w:szCs w:val="24"/>
+        </w:rPr>
+      </w:pPr>
+      <w:r>
+        <w:rPr>
+          <w:sz w:val="24"/>
+          <w:szCs w:val="24"/>
+        </w:rPr>
+        <w:t>Choose a software development life cycle</w:t>
+      </w:r>
+    </w:p>
+    <w:p>
+      <w:pPr>
+        <w:pStyle w:val="a3"/>
+        <w:numPr>
+          <w:ilvl w:val="0"/>
+          <w:numId w:val="8"/>
+        </w:numPr>
+        <w:ind w:firstLineChars="0"/>
+        <w:rPr>
+          <w:szCs w:val="21"/>
+        </w:rPr>
+      </w:pPr>
+      <w:r>
+        <w:rPr>
+          <w:szCs w:val="21"/>
+        </w:rPr>
+        <w:t>Give rationale</w:t>
       </w:r>
     </w:p>
     <w:p>
@@ -801,7 +293,7 @@
           <w:sz w:val="30"/>
           <w:szCs w:val="30"/>
         </w:rPr>
-        <w:t>T</w:t>
+        <w:t>S</w:t>
       </w:r>
       <w:r>
         <w:rPr>
@@ -810,7 +302,7 @@
           <w:sz w:val="30"/>
           <w:szCs w:val="30"/>
         </w:rPr>
-        <w:t>esting</w:t>
+        <w:t>ystem Design</w:t>
       </w:r>
     </w:p>
     <w:p>
@@ -831,68 +323,92 @@
           <w:sz w:val="24"/>
           <w:szCs w:val="24"/>
         </w:rPr>
-        <w:t>Sample question run</w:t>
-      </w:r>
-    </w:p>
-    <w:p>
-      <w:pPr>
-        <w:pStyle w:val="a3"/>
-        <w:numPr>
-          <w:ilvl w:val="0"/>
-          <w:numId w:val="10"/>
-        </w:numPr>
-        <w:ind w:firstLineChars="0"/>
-        <w:rPr>
-          <w:sz w:val="24"/>
-          <w:szCs w:val="24"/>
-        </w:rPr>
-      </w:pPr>
-      <w:r>
-        <w:rPr>
-          <w:szCs w:val="21"/>
-        </w:rPr>
-        <w:t>Testing with common question</w:t>
-      </w:r>
-    </w:p>
-    <w:p>
-      <w:pPr>
-        <w:pStyle w:val="a3"/>
-        <w:numPr>
-          <w:ilvl w:val="0"/>
-          <w:numId w:val="10"/>
-        </w:numPr>
-        <w:ind w:firstLineChars="0"/>
-        <w:rPr>
-          <w:sz w:val="24"/>
-          <w:szCs w:val="24"/>
-        </w:rPr>
-      </w:pPr>
-      <w:r>
-        <w:rPr>
-          <w:szCs w:val="21"/>
-        </w:rPr>
-        <w:t>Testing with no sense question</w:t>
-      </w:r>
-    </w:p>
-    <w:p>
-      <w:pPr>
-        <w:pStyle w:val="a3"/>
-        <w:numPr>
-          <w:ilvl w:val="0"/>
-          <w:numId w:val="10"/>
-        </w:numPr>
-        <w:ind w:firstLineChars="0"/>
+        <w:t>Documentation</w:t>
+      </w:r>
+    </w:p>
+    <w:p>
+      <w:pPr>
+        <w:pStyle w:val="a3"/>
+        <w:numPr>
+          <w:ilvl w:val="0"/>
+          <w:numId w:val="4"/>
+        </w:numPr>
+        <w:ind w:firstLineChars="0"/>
+        <w:rPr>
+          <w:sz w:val="24"/>
+          <w:szCs w:val="24"/>
+        </w:rPr>
+      </w:pPr>
+      <w:r>
         <w:rPr>
           <w:rFonts w:hint="eastAsia"/>
-          <w:sz w:val="24"/>
-          <w:szCs w:val="24"/>
-        </w:rPr>
-      </w:pPr>
-      <w:r>
-        <w:rPr>
-          <w:szCs w:val="21"/>
-        </w:rPr>
-        <w:t>Testing out of range topic</w:t>
+          <w:szCs w:val="21"/>
+        </w:rPr>
+        <w:t>C</w:t>
+      </w:r>
+      <w:r>
+        <w:rPr>
+          <w:szCs w:val="21"/>
+        </w:rPr>
+        <w:t>reate WB</w:t>
+      </w:r>
+      <w:r>
+        <w:rPr>
+          <w:szCs w:val="21"/>
+        </w:rPr>
+        <w:t>S</w:t>
+      </w:r>
+      <w:r>
+        <w:rPr>
+          <w:szCs w:val="21"/>
+        </w:rPr>
+        <w:t xml:space="preserve"> draft</w:t>
+      </w:r>
+    </w:p>
+    <w:p>
+      <w:pPr>
+        <w:pStyle w:val="a3"/>
+        <w:numPr>
+          <w:ilvl w:val="0"/>
+          <w:numId w:val="4"/>
+        </w:numPr>
+        <w:ind w:firstLineChars="0"/>
+        <w:rPr>
+          <w:sz w:val="24"/>
+          <w:szCs w:val="24"/>
+        </w:rPr>
+      </w:pPr>
+      <w:r>
+        <w:rPr>
+          <w:szCs w:val="21"/>
+        </w:rPr>
+        <w:t>Create Gantt draft</w:t>
+      </w:r>
+    </w:p>
+    <w:p>
+      <w:pPr>
+        <w:pStyle w:val="a3"/>
+        <w:numPr>
+          <w:ilvl w:val="0"/>
+          <w:numId w:val="4"/>
+        </w:numPr>
+        <w:ind w:firstLineChars="0"/>
+        <w:rPr>
+          <w:sz w:val="24"/>
+          <w:szCs w:val="24"/>
+        </w:rPr>
+      </w:pPr>
+      <w:r>
+        <w:rPr>
+          <w:szCs w:val="21"/>
+        </w:rPr>
+        <w:t>Create SDLC draft</w:t>
+      </w:r>
+      <w:r>
+        <w:rPr>
+          <w:szCs w:val="21"/>
+        </w:rPr>
+        <w:t xml:space="preserve"> </w:t>
       </w:r>
     </w:p>
     <w:p>
@@ -913,72 +429,67 @@
           <w:sz w:val="24"/>
           <w:szCs w:val="24"/>
         </w:rPr>
-        <w:t>Data edition</w:t>
-      </w:r>
-    </w:p>
-    <w:p>
-      <w:pPr>
-        <w:pStyle w:val="a3"/>
-        <w:numPr>
-          <w:ilvl w:val="0"/>
-          <w:numId w:val="11"/>
-        </w:numPr>
-        <w:ind w:firstLineChars="0"/>
-        <w:rPr>
-          <w:szCs w:val="21"/>
-        </w:rPr>
-      </w:pPr>
-      <w:r>
-        <w:rPr>
-          <w:rFonts w:hint="eastAsia"/>
-          <w:szCs w:val="21"/>
-        </w:rPr>
-        <w:t>A</w:t>
-      </w:r>
-      <w:r>
-        <w:rPr>
-          <w:szCs w:val="21"/>
-        </w:rPr>
-        <w:t xml:space="preserve">dding more category response </w:t>
-      </w:r>
-    </w:p>
-    <w:p>
-      <w:pPr>
-        <w:pStyle w:val="a3"/>
-        <w:numPr>
-          <w:ilvl w:val="0"/>
-          <w:numId w:val="11"/>
-        </w:numPr>
-        <w:ind w:firstLineChars="0"/>
-        <w:rPr>
-          <w:szCs w:val="21"/>
-        </w:rPr>
-      </w:pPr>
-      <w:r>
-        <w:rPr>
-          <w:szCs w:val="21"/>
-        </w:rPr>
-        <w:t>Restructure response</w:t>
-      </w:r>
-    </w:p>
-    <w:p>
-      <w:pPr>
-        <w:pStyle w:val="a3"/>
-        <w:numPr>
-          <w:ilvl w:val="0"/>
-          <w:numId w:val="11"/>
-        </w:numPr>
-        <w:ind w:firstLineChars="0"/>
-        <w:rPr>
-          <w:rFonts w:hint="eastAsia"/>
-          <w:szCs w:val="21"/>
-        </w:rPr>
-      </w:pPr>
-      <w:r>
-        <w:rPr>
-          <w:szCs w:val="21"/>
-        </w:rPr>
-        <w:t>Reduce confliction with key words</w:t>
+        <w:t>Logic design</w:t>
+      </w:r>
+    </w:p>
+    <w:p>
+      <w:pPr>
+        <w:pStyle w:val="a3"/>
+        <w:numPr>
+          <w:ilvl w:val="0"/>
+          <w:numId w:val="8"/>
+        </w:numPr>
+        <w:ind w:firstLineChars="0"/>
+        <w:rPr>
+          <w:sz w:val="24"/>
+          <w:szCs w:val="24"/>
+        </w:rPr>
+      </w:pPr>
+      <w:r>
+        <w:rPr>
+          <w:szCs w:val="21"/>
+        </w:rPr>
+        <w:t>Define how the chat bot will read the question key and response from the data file</w:t>
+      </w:r>
+    </w:p>
+    <w:p>
+      <w:pPr>
+        <w:pStyle w:val="a3"/>
+        <w:numPr>
+          <w:ilvl w:val="0"/>
+          <w:numId w:val="8"/>
+        </w:numPr>
+        <w:ind w:firstLineChars="0"/>
+        <w:rPr>
+          <w:sz w:val="24"/>
+          <w:szCs w:val="24"/>
+        </w:rPr>
+      </w:pPr>
+      <w:r>
+        <w:rPr>
+          <w:szCs w:val="21"/>
+        </w:rPr>
+        <w:t>Figure out how to calculate similarity between user input and data question key word to find category</w:t>
+      </w:r>
+    </w:p>
+    <w:p>
+      <w:pPr>
+        <w:pStyle w:val="a3"/>
+        <w:numPr>
+          <w:ilvl w:val="0"/>
+          <w:numId w:val="8"/>
+        </w:numPr>
+        <w:ind w:firstLineChars="0"/>
+        <w:rPr>
+          <w:sz w:val="24"/>
+          <w:szCs w:val="24"/>
+        </w:rPr>
+      </w:pPr>
+      <w:r>
+        <w:rPr>
+          <w:szCs w:val="21"/>
+        </w:rPr>
+        <w:t>Weight system</w:t>
       </w:r>
     </w:p>
     <w:p>
@@ -999,46 +510,52 @@
           <w:sz w:val="24"/>
           <w:szCs w:val="24"/>
         </w:rPr>
-        <w:t xml:space="preserve">Debugging </w:t>
-      </w:r>
-    </w:p>
-    <w:p>
-      <w:pPr>
-        <w:pStyle w:val="a3"/>
-        <w:numPr>
-          <w:ilvl w:val="0"/>
-          <w:numId w:val="12"/>
-        </w:numPr>
-        <w:ind w:firstLineChars="0"/>
-        <w:rPr>
-          <w:szCs w:val="21"/>
-        </w:rPr>
-      </w:pPr>
-      <w:r>
-        <w:rPr>
-          <w:szCs w:val="21"/>
-        </w:rPr>
-        <w:t>Error fix</w:t>
-      </w:r>
-    </w:p>
-    <w:p>
-      <w:pPr>
-        <w:pStyle w:val="a3"/>
-        <w:numPr>
-          <w:ilvl w:val="0"/>
-          <w:numId w:val="12"/>
-        </w:numPr>
-        <w:ind w:firstLineChars="0"/>
+        <w:t>Data file format design</w:t>
+      </w:r>
+    </w:p>
+    <w:p>
+      <w:pPr>
+        <w:pStyle w:val="a3"/>
+        <w:numPr>
+          <w:ilvl w:val="0"/>
+          <w:numId w:val="9"/>
+        </w:numPr>
+        <w:ind w:firstLineChars="0"/>
+        <w:rPr>
+          <w:szCs w:val="21"/>
+        </w:rPr>
+      </w:pPr>
+      <w:r>
         <w:rPr>
           <w:rFonts w:hint="eastAsia"/>
           <w:szCs w:val="21"/>
         </w:rPr>
-      </w:pPr>
-      <w:r>
-        <w:rPr>
-          <w:szCs w:val="21"/>
-        </w:rPr>
-        <w:t>Handle exception</w:t>
+        <w:t>D</w:t>
+      </w:r>
+      <w:r>
+        <w:rPr>
+          <w:szCs w:val="21"/>
+        </w:rPr>
+        <w:t>esign a format of data file for chat bot to read the file correctly</w:t>
+      </w:r>
+    </w:p>
+    <w:p>
+      <w:pPr>
+        <w:pStyle w:val="a3"/>
+        <w:numPr>
+          <w:ilvl w:val="0"/>
+          <w:numId w:val="9"/>
+        </w:numPr>
+        <w:ind w:firstLineChars="0"/>
+        <w:rPr>
+          <w:szCs w:val="21"/>
+        </w:rPr>
+      </w:pPr>
+      <w:r>
+        <w:rPr>
+          <w:szCs w:val="21"/>
+        </w:rPr>
+        <w:t xml:space="preserve">Support the Weight system. Add a number at end of question key words to define the weight of relation to the category. If a key word value in a category is very high, the final response will be from this category when the input has this word. </w:t>
       </w:r>
     </w:p>
     <w:p>
@@ -1064,7 +581,7 @@
           <w:sz w:val="30"/>
           <w:szCs w:val="30"/>
         </w:rPr>
-        <w:t>D</w:t>
+        <w:t>I</w:t>
       </w:r>
       <w:r>
         <w:rPr>
@@ -1073,7 +590,7 @@
           <w:sz w:val="30"/>
           <w:szCs w:val="30"/>
         </w:rPr>
-        <w:t>eployment</w:t>
+        <w:t>mplementation</w:t>
       </w:r>
     </w:p>
     <w:p>
@@ -1091,111 +608,59 @@
       </w:pPr>
       <w:r>
         <w:rPr>
-          <w:sz w:val="24"/>
-          <w:szCs w:val="24"/>
-        </w:rPr>
-        <w:t>Finalize documentation</w:t>
-      </w:r>
-    </w:p>
-    <w:p>
-      <w:pPr>
-        <w:pStyle w:val="a3"/>
-        <w:numPr>
-          <w:ilvl w:val="0"/>
-          <w:numId w:val="13"/>
-        </w:numPr>
-        <w:ind w:firstLineChars="0"/>
-        <w:rPr>
-          <w:szCs w:val="21"/>
-        </w:rPr>
-      </w:pPr>
-      <w:r>
-        <w:rPr>
           <w:rFonts w:hint="eastAsia"/>
-          <w:szCs w:val="21"/>
-        </w:rPr>
-        <w:t>F</w:t>
-      </w:r>
-      <w:r>
-        <w:rPr>
-          <w:szCs w:val="21"/>
-        </w:rPr>
-        <w:t>inalize WBS</w:t>
-      </w:r>
-    </w:p>
-    <w:p>
-      <w:pPr>
-        <w:pStyle w:val="a3"/>
-        <w:numPr>
-          <w:ilvl w:val="0"/>
-          <w:numId w:val="13"/>
-        </w:numPr>
-        <w:ind w:firstLineChars="0"/>
-        <w:rPr>
-          <w:sz w:val="24"/>
-          <w:szCs w:val="24"/>
-        </w:rPr>
-      </w:pPr>
-      <w:r>
-        <w:rPr>
-          <w:rFonts w:hint="eastAsia"/>
-          <w:szCs w:val="21"/>
-        </w:rPr>
-        <w:t>F</w:t>
-      </w:r>
-      <w:r>
-        <w:rPr>
-          <w:szCs w:val="21"/>
-        </w:rPr>
-        <w:t xml:space="preserve">inalize Gantt </w:t>
-      </w:r>
-    </w:p>
-    <w:p>
-      <w:pPr>
-        <w:pStyle w:val="a3"/>
-        <w:numPr>
-          <w:ilvl w:val="0"/>
-          <w:numId w:val="13"/>
-        </w:numPr>
-        <w:ind w:firstLineChars="0"/>
-        <w:rPr>
-          <w:sz w:val="24"/>
-          <w:szCs w:val="24"/>
-        </w:rPr>
-      </w:pPr>
-      <w:r>
-        <w:rPr>
-          <w:rFonts w:hint="eastAsia"/>
-          <w:szCs w:val="21"/>
-        </w:rPr>
-        <w:t>F</w:t>
-      </w:r>
-      <w:r>
-        <w:rPr>
-          <w:szCs w:val="21"/>
-        </w:rPr>
-        <w:t>inalize SDLC</w:t>
-      </w:r>
-    </w:p>
-    <w:p>
-      <w:pPr>
-        <w:pStyle w:val="a3"/>
-        <w:numPr>
-          <w:ilvl w:val="0"/>
-          <w:numId w:val="13"/>
-        </w:numPr>
-        <w:ind w:firstLineChars="0"/>
-        <w:rPr>
-          <w:rFonts w:hint="eastAsia"/>
-          <w:sz w:val="24"/>
-          <w:szCs w:val="24"/>
-        </w:rPr>
-      </w:pPr>
-      <w:r>
-        <w:rPr>
-          <w:szCs w:val="21"/>
-        </w:rPr>
-        <w:t>Update readme</w:t>
+          <w:sz w:val="24"/>
+          <w:szCs w:val="24"/>
+        </w:rPr>
+        <w:t>C</w:t>
+      </w:r>
+      <w:r>
+        <w:rPr>
+          <w:sz w:val="24"/>
+          <w:szCs w:val="24"/>
+        </w:rPr>
+        <w:t>oding chatbot</w:t>
+      </w:r>
+    </w:p>
+    <w:p>
+      <w:pPr>
+        <w:pStyle w:val="a3"/>
+        <w:numPr>
+          <w:ilvl w:val="0"/>
+          <w:numId w:val="6"/>
+        </w:numPr>
+        <w:ind w:firstLineChars="0"/>
+        <w:rPr>
+          <w:sz w:val="24"/>
+          <w:szCs w:val="24"/>
+        </w:rPr>
+      </w:pPr>
+      <w:r>
+        <w:rPr>
+          <w:szCs w:val="21"/>
+        </w:rPr>
+        <w:t>Code a method to read the data file</w:t>
+      </w:r>
+    </w:p>
+    <w:p>
+      <w:pPr>
+        <w:pStyle w:val="a3"/>
+        <w:numPr>
+          <w:ilvl w:val="0"/>
+          <w:numId w:val="6"/>
+        </w:numPr>
+        <w:ind w:firstLineChars="0"/>
+        <w:rPr>
+          <w:sz w:val="24"/>
+          <w:szCs w:val="24"/>
+        </w:rPr>
+      </w:pPr>
+      <w:r>
+        <w:rPr>
+          <w:szCs w:val="21"/>
+        </w:rPr>
+        <w:lastRenderedPageBreak/>
+        <w:t>Do more coding to handle special case</w:t>
       </w:r>
     </w:p>
     <w:p>
@@ -1216,134 +681,102 @@
           <w:sz w:val="24"/>
           <w:szCs w:val="24"/>
         </w:rPr>
-        <w:t>Presentation</w:t>
-      </w:r>
-    </w:p>
-    <w:p>
-      <w:pPr>
-        <w:pStyle w:val="a3"/>
-        <w:numPr>
-          <w:ilvl w:val="0"/>
-          <w:numId w:val="14"/>
-        </w:numPr>
-        <w:ind w:firstLineChars="0"/>
-        <w:rPr>
-          <w:sz w:val="24"/>
-          <w:szCs w:val="24"/>
-        </w:rPr>
-      </w:pPr>
-      <w:r>
-        <w:rPr>
-          <w:szCs w:val="21"/>
-        </w:rPr>
-        <w:t>Presenting 30 turns of sample run</w:t>
-      </w:r>
-    </w:p>
-    <w:p>
-      <w:pPr>
-        <w:pStyle w:val="a3"/>
-        <w:numPr>
-          <w:ilvl w:val="0"/>
-          <w:numId w:val="14"/>
-        </w:numPr>
-        <w:ind w:firstLineChars="0"/>
-        <w:rPr>
-          <w:sz w:val="24"/>
-          <w:szCs w:val="24"/>
-        </w:rPr>
-      </w:pPr>
-      <w:r>
-        <w:rPr>
-          <w:rFonts w:hint="eastAsia"/>
-          <w:szCs w:val="21"/>
-        </w:rPr>
-        <w:t>P</w:t>
-      </w:r>
-      <w:r>
-        <w:rPr>
-          <w:szCs w:val="21"/>
-        </w:rPr>
-        <w:t>resenting algorithm</w:t>
-      </w:r>
-    </w:p>
-    <w:p>
-      <w:pPr>
-        <w:pStyle w:val="a3"/>
-        <w:numPr>
-          <w:ilvl w:val="0"/>
-          <w:numId w:val="14"/>
-        </w:numPr>
-        <w:ind w:firstLineChars="0"/>
-        <w:rPr>
-          <w:sz w:val="24"/>
-          <w:szCs w:val="24"/>
-        </w:rPr>
-      </w:pPr>
-      <w:r>
-        <w:rPr>
-          <w:szCs w:val="21"/>
-        </w:rPr>
-        <w:t xml:space="preserve">Provide information about how to run and compile the </w:t>
-      </w:r>
-      <w:r>
-        <w:rPr>
-          <w:szCs w:val="21"/>
-        </w:rPr>
-        <w:t>chatbot</w:t>
-      </w:r>
-    </w:p>
-    <w:p>
-      <w:pPr>
-        <w:pStyle w:val="a3"/>
-        <w:numPr>
-          <w:ilvl w:val="0"/>
-          <w:numId w:val="14"/>
-        </w:numPr>
-        <w:ind w:firstLineChars="0"/>
-        <w:rPr>
-          <w:rFonts w:hint="eastAsia"/>
-          <w:sz w:val="24"/>
-          <w:szCs w:val="24"/>
-        </w:rPr>
-      </w:pPr>
-      <w:r>
-        <w:rPr>
-          <w:rFonts w:hint="eastAsia"/>
-          <w:szCs w:val="21"/>
-        </w:rPr>
-        <w:t>P</w:t>
-      </w:r>
-      <w:r>
-        <w:rPr>
-          <w:szCs w:val="21"/>
-        </w:rPr>
-        <w:t>PT creation</w:t>
-      </w:r>
-    </w:p>
-    <w:p>
-      <w:pPr>
-        <w:pStyle w:val="a3"/>
-        <w:ind w:left="360" w:firstLineChars="0" w:firstLine="0"/>
-        <w:rPr>
-          <w:rFonts w:hint="eastAsia"/>
-          <w:sz w:val="24"/>
-          <w:szCs w:val="24"/>
-        </w:rPr>
-      </w:pPr>
-      <w:r>
-        <w:rPr>
-          <w:rFonts w:hint="eastAsia"/>
-          <w:sz w:val="24"/>
-          <w:szCs w:val="24"/>
-        </w:rPr>
-        <w:t>5</w:t>
-      </w:r>
-      <w:r>
-        <w:rPr>
-          <w:sz w:val="24"/>
-          <w:szCs w:val="24"/>
-        </w:rPr>
-        <w:t>.3 Submission</w:t>
+        <w:t>Data creation</w:t>
+      </w:r>
+    </w:p>
+    <w:p>
+      <w:pPr>
+        <w:pStyle w:val="a3"/>
+        <w:numPr>
+          <w:ilvl w:val="0"/>
+          <w:numId w:val="5"/>
+        </w:numPr>
+        <w:ind w:firstLineChars="0"/>
+        <w:rPr>
+          <w:sz w:val="24"/>
+          <w:szCs w:val="24"/>
+        </w:rPr>
+      </w:pPr>
+      <w:r>
+        <w:rPr>
+          <w:szCs w:val="21"/>
+        </w:rPr>
+        <w:t>List all category for question</w:t>
+      </w:r>
+    </w:p>
+    <w:p>
+      <w:pPr>
+        <w:pStyle w:val="a3"/>
+        <w:numPr>
+          <w:ilvl w:val="0"/>
+          <w:numId w:val="5"/>
+        </w:numPr>
+        <w:ind w:firstLineChars="0"/>
+        <w:rPr>
+          <w:sz w:val="24"/>
+          <w:szCs w:val="24"/>
+        </w:rPr>
+      </w:pPr>
+      <w:r>
+        <w:rPr>
+          <w:szCs w:val="21"/>
+        </w:rPr>
+        <w:t>Write all key word for each category</w:t>
+      </w:r>
+    </w:p>
+    <w:p>
+      <w:pPr>
+        <w:pStyle w:val="a3"/>
+        <w:numPr>
+          <w:ilvl w:val="0"/>
+          <w:numId w:val="5"/>
+        </w:numPr>
+        <w:ind w:firstLineChars="0"/>
+        <w:rPr>
+          <w:sz w:val="24"/>
+          <w:szCs w:val="24"/>
+        </w:rPr>
+      </w:pPr>
+      <w:r>
+        <w:rPr>
+          <w:szCs w:val="21"/>
+        </w:rPr>
+        <w:t>List responses and put them into a category</w:t>
+      </w:r>
+    </w:p>
+    <w:p>
+      <w:pPr>
+        <w:pStyle w:val="a3"/>
+        <w:numPr>
+          <w:ilvl w:val="1"/>
+          <w:numId w:val="1"/>
+        </w:numPr>
+        <w:ind w:firstLineChars="0"/>
+        <w:rPr>
+          <w:sz w:val="24"/>
+          <w:szCs w:val="24"/>
+        </w:rPr>
+      </w:pPr>
+      <w:r>
+        <w:rPr>
+          <w:sz w:val="24"/>
+          <w:szCs w:val="24"/>
+        </w:rPr>
+        <w:t>Build essential function (</w:t>
+      </w:r>
+      <w:r>
+        <w:rPr>
+          <w:sz w:val="24"/>
+          <w:szCs w:val="24"/>
+        </w:rPr>
+        <w:t>weight system</w:t>
+      </w:r>
+      <w:r>
+        <w:rPr>
+          <w:sz w:val="24"/>
+          <w:szCs w:val="24"/>
+        </w:rPr>
+        <w:t>)</w:t>
       </w:r>
     </w:p>
     <w:p>
@@ -1369,7 +802,7 @@
           <w:sz w:val="30"/>
           <w:szCs w:val="30"/>
         </w:rPr>
-        <w:t>M</w:t>
+        <w:t>T</w:t>
       </w:r>
       <w:r>
         <w:rPr>
@@ -1378,7 +811,7 @@
           <w:sz w:val="30"/>
           <w:szCs w:val="30"/>
         </w:rPr>
-        <w:t>aintenance</w:t>
+        <w:t>esting</w:t>
       </w:r>
     </w:p>
     <w:p>
@@ -1390,17 +823,76 @@
         </w:numPr>
         <w:ind w:firstLineChars="0"/>
         <w:rPr>
-          <w:rFonts w:hint="eastAsia"/>
-          <w:sz w:val="24"/>
-          <w:szCs w:val="24"/>
-        </w:rPr>
-      </w:pPr>
-      <w:r>
-        <w:rPr>
-          <w:sz w:val="24"/>
-          <w:szCs w:val="24"/>
-        </w:rPr>
-        <w:t>Change the encoding of data file for python environment</w:t>
+          <w:sz w:val="24"/>
+          <w:szCs w:val="24"/>
+        </w:rPr>
+      </w:pPr>
+      <w:r>
+        <w:rPr>
+          <w:sz w:val="24"/>
+          <w:szCs w:val="24"/>
+        </w:rPr>
+        <w:t>Sample question run</w:t>
+      </w:r>
+    </w:p>
+    <w:p>
+      <w:pPr>
+        <w:pStyle w:val="a3"/>
+        <w:numPr>
+          <w:ilvl w:val="0"/>
+          <w:numId w:val="10"/>
+        </w:numPr>
+        <w:ind w:firstLineChars="0"/>
+        <w:rPr>
+          <w:sz w:val="24"/>
+          <w:szCs w:val="24"/>
+        </w:rPr>
+      </w:pPr>
+      <w:r>
+        <w:rPr>
+          <w:szCs w:val="21"/>
+        </w:rPr>
+        <w:t>Testing with common question</w:t>
+      </w:r>
+    </w:p>
+    <w:p>
+      <w:pPr>
+        <w:pStyle w:val="a3"/>
+        <w:numPr>
+          <w:ilvl w:val="0"/>
+          <w:numId w:val="10"/>
+        </w:numPr>
+        <w:ind w:firstLineChars="0"/>
+        <w:rPr>
+          <w:sz w:val="24"/>
+          <w:szCs w:val="24"/>
+        </w:rPr>
+      </w:pPr>
+      <w:r>
+        <w:rPr>
+          <w:szCs w:val="21"/>
+        </w:rPr>
+        <w:t>Testing with no sense question</w:t>
+      </w:r>
+    </w:p>
+    <w:p>
+      <w:pPr>
+        <w:pStyle w:val="a3"/>
+        <w:numPr>
+          <w:ilvl w:val="0"/>
+          <w:numId w:val="10"/>
+        </w:numPr>
+        <w:ind w:firstLineChars="0"/>
+        <w:rPr>
+          <w:sz w:val="24"/>
+          <w:szCs w:val="24"/>
+        </w:rPr>
+      </w:pPr>
+      <w:r>
+        <w:rPr>
+          <w:szCs w:val="21"/>
+        </w:rPr>
+        <w:t>Testing out of range topic</w:t>
       </w:r>
     </w:p>
     <w:p>
@@ -1421,6 +913,509 @@
           <w:sz w:val="24"/>
           <w:szCs w:val="24"/>
         </w:rPr>
+        <w:t>Data edition</w:t>
+      </w:r>
+    </w:p>
+    <w:p>
+      <w:pPr>
+        <w:pStyle w:val="a3"/>
+        <w:numPr>
+          <w:ilvl w:val="0"/>
+          <w:numId w:val="11"/>
+        </w:numPr>
+        <w:ind w:firstLineChars="0"/>
+        <w:rPr>
+          <w:szCs w:val="21"/>
+        </w:rPr>
+      </w:pPr>
+      <w:r>
+        <w:rPr>
+          <w:rFonts w:hint="eastAsia"/>
+          <w:szCs w:val="21"/>
+        </w:rPr>
+        <w:t>A</w:t>
+      </w:r>
+      <w:r>
+        <w:rPr>
+          <w:szCs w:val="21"/>
+        </w:rPr>
+        <w:t xml:space="preserve">dding more category response </w:t>
+      </w:r>
+    </w:p>
+    <w:p>
+      <w:pPr>
+        <w:pStyle w:val="a3"/>
+        <w:numPr>
+          <w:ilvl w:val="0"/>
+          <w:numId w:val="11"/>
+        </w:numPr>
+        <w:ind w:firstLineChars="0"/>
+        <w:rPr>
+          <w:szCs w:val="21"/>
+        </w:rPr>
+      </w:pPr>
+      <w:r>
+        <w:rPr>
+          <w:szCs w:val="21"/>
+        </w:rPr>
+        <w:t>Restructure response</w:t>
+      </w:r>
+    </w:p>
+    <w:p>
+      <w:pPr>
+        <w:pStyle w:val="a3"/>
+        <w:numPr>
+          <w:ilvl w:val="0"/>
+          <w:numId w:val="11"/>
+        </w:numPr>
+        <w:ind w:firstLineChars="0"/>
+        <w:rPr>
+          <w:szCs w:val="21"/>
+        </w:rPr>
+      </w:pPr>
+      <w:r>
+        <w:rPr>
+          <w:szCs w:val="21"/>
+        </w:rPr>
+        <w:t>Reduce confliction with key words</w:t>
+      </w:r>
+    </w:p>
+    <w:p>
+      <w:pPr>
+        <w:pStyle w:val="a3"/>
+        <w:numPr>
+          <w:ilvl w:val="1"/>
+          <w:numId w:val="1"/>
+        </w:numPr>
+        <w:ind w:firstLineChars="0"/>
+        <w:rPr>
+          <w:sz w:val="24"/>
+          <w:szCs w:val="24"/>
+        </w:rPr>
+      </w:pPr>
+      <w:r>
+        <w:rPr>
+          <w:sz w:val="24"/>
+          <w:szCs w:val="24"/>
+        </w:rPr>
+        <w:t xml:space="preserve">Debugging </w:t>
+      </w:r>
+    </w:p>
+    <w:p>
+      <w:pPr>
+        <w:pStyle w:val="a3"/>
+        <w:numPr>
+          <w:ilvl w:val="0"/>
+          <w:numId w:val="12"/>
+        </w:numPr>
+        <w:ind w:firstLineChars="0"/>
+        <w:rPr>
+          <w:szCs w:val="21"/>
+        </w:rPr>
+      </w:pPr>
+      <w:r>
+        <w:rPr>
+          <w:szCs w:val="21"/>
+        </w:rPr>
+        <w:t>Error fix</w:t>
+      </w:r>
+    </w:p>
+    <w:p>
+      <w:pPr>
+        <w:pStyle w:val="a3"/>
+        <w:numPr>
+          <w:ilvl w:val="0"/>
+          <w:numId w:val="12"/>
+        </w:numPr>
+        <w:ind w:firstLineChars="0"/>
+        <w:rPr>
+          <w:szCs w:val="21"/>
+        </w:rPr>
+      </w:pPr>
+      <w:r>
+        <w:rPr>
+          <w:szCs w:val="21"/>
+        </w:rPr>
+        <w:t>Handle exception</w:t>
+      </w:r>
+    </w:p>
+    <w:p>
+      <w:pPr>
+        <w:pStyle w:val="a3"/>
+        <w:numPr>
+          <w:ilvl w:val="0"/>
+          <w:numId w:val="1"/>
+        </w:numPr>
+        <w:ind w:firstLineChars="0"/>
+        <w:rPr>
+          <w:b/>
+          <w:bCs/>
+          <w:sz w:val="30"/>
+          <w:szCs w:val="30"/>
+        </w:rPr>
+      </w:pPr>
+      <w:r>
+        <w:rPr>
+          <w:rFonts w:hint="eastAsia"/>
+          <w:b/>
+          <w:bCs/>
+          <w:sz w:val="30"/>
+          <w:szCs w:val="30"/>
+        </w:rPr>
+        <w:t>D</w:t>
+      </w:r>
+      <w:r>
+        <w:rPr>
+          <w:b/>
+          <w:bCs/>
+          <w:sz w:val="30"/>
+          <w:szCs w:val="30"/>
+        </w:rPr>
+        <w:t>eployment</w:t>
+      </w:r>
+    </w:p>
+    <w:p>
+      <w:pPr>
+        <w:pStyle w:val="a3"/>
+        <w:numPr>
+          <w:ilvl w:val="1"/>
+          <w:numId w:val="1"/>
+        </w:numPr>
+        <w:ind w:firstLineChars="0"/>
+        <w:rPr>
+          <w:sz w:val="24"/>
+          <w:szCs w:val="24"/>
+        </w:rPr>
+      </w:pPr>
+      <w:r>
+        <w:rPr>
+          <w:sz w:val="24"/>
+          <w:szCs w:val="24"/>
+        </w:rPr>
+        <w:t>Finalize documentation</w:t>
+      </w:r>
+    </w:p>
+    <w:p>
+      <w:pPr>
+        <w:pStyle w:val="a3"/>
+        <w:numPr>
+          <w:ilvl w:val="0"/>
+          <w:numId w:val="13"/>
+        </w:numPr>
+        <w:ind w:firstLineChars="0"/>
+        <w:rPr>
+          <w:szCs w:val="21"/>
+        </w:rPr>
+      </w:pPr>
+      <w:r>
+        <w:rPr>
+          <w:rFonts w:hint="eastAsia"/>
+          <w:szCs w:val="21"/>
+        </w:rPr>
+        <w:t>F</w:t>
+      </w:r>
+      <w:r>
+        <w:rPr>
+          <w:szCs w:val="21"/>
+        </w:rPr>
+        <w:t>inalize WBS</w:t>
+      </w:r>
+    </w:p>
+    <w:p>
+      <w:pPr>
+        <w:pStyle w:val="a3"/>
+        <w:numPr>
+          <w:ilvl w:val="0"/>
+          <w:numId w:val="13"/>
+        </w:numPr>
+        <w:ind w:firstLineChars="0"/>
+        <w:rPr>
+          <w:sz w:val="24"/>
+          <w:szCs w:val="24"/>
+        </w:rPr>
+      </w:pPr>
+      <w:r>
+        <w:rPr>
+          <w:rFonts w:hint="eastAsia"/>
+          <w:szCs w:val="21"/>
+        </w:rPr>
+        <w:t>F</w:t>
+      </w:r>
+      <w:r>
+        <w:rPr>
+          <w:szCs w:val="21"/>
+        </w:rPr>
+        <w:t xml:space="preserve">inalize Gantt </w:t>
+      </w:r>
+    </w:p>
+    <w:p>
+      <w:pPr>
+        <w:pStyle w:val="a3"/>
+        <w:numPr>
+          <w:ilvl w:val="0"/>
+          <w:numId w:val="13"/>
+        </w:numPr>
+        <w:ind w:firstLineChars="0"/>
+        <w:rPr>
+          <w:sz w:val="24"/>
+          <w:szCs w:val="24"/>
+        </w:rPr>
+      </w:pPr>
+      <w:r>
+        <w:rPr>
+          <w:rFonts w:hint="eastAsia"/>
+          <w:szCs w:val="21"/>
+        </w:rPr>
+        <w:t>F</w:t>
+      </w:r>
+      <w:r>
+        <w:rPr>
+          <w:szCs w:val="21"/>
+        </w:rPr>
+        <w:t>inalize SDLC</w:t>
+      </w:r>
+    </w:p>
+    <w:p>
+      <w:pPr>
+        <w:pStyle w:val="a3"/>
+        <w:numPr>
+          <w:ilvl w:val="0"/>
+          <w:numId w:val="13"/>
+        </w:numPr>
+        <w:ind w:firstLineChars="0"/>
+        <w:rPr>
+          <w:sz w:val="24"/>
+          <w:szCs w:val="24"/>
+        </w:rPr>
+      </w:pPr>
+      <w:r>
+        <w:rPr>
+          <w:szCs w:val="21"/>
+        </w:rPr>
+        <w:t>Update readme</w:t>
+      </w:r>
+    </w:p>
+    <w:p>
+      <w:pPr>
+        <w:pStyle w:val="a3"/>
+        <w:numPr>
+          <w:ilvl w:val="1"/>
+          <w:numId w:val="1"/>
+        </w:numPr>
+        <w:ind w:firstLineChars="0"/>
+        <w:rPr>
+          <w:sz w:val="24"/>
+          <w:szCs w:val="24"/>
+        </w:rPr>
+      </w:pPr>
+      <w:r>
+        <w:rPr>
+          <w:sz w:val="24"/>
+          <w:szCs w:val="24"/>
+        </w:rPr>
+        <w:t>Presentation</w:t>
+      </w:r>
+    </w:p>
+    <w:p>
+      <w:pPr>
+        <w:pStyle w:val="a3"/>
+        <w:numPr>
+          <w:ilvl w:val="0"/>
+          <w:numId w:val="14"/>
+        </w:numPr>
+        <w:ind w:firstLineChars="0"/>
+        <w:rPr>
+          <w:sz w:val="24"/>
+          <w:szCs w:val="24"/>
+        </w:rPr>
+      </w:pPr>
+      <w:r>
+        <w:rPr>
+          <w:szCs w:val="21"/>
+        </w:rPr>
+        <w:t>Presenting 30 turns of sample run</w:t>
+      </w:r>
+    </w:p>
+    <w:p>
+      <w:pPr>
+        <w:pStyle w:val="a3"/>
+        <w:numPr>
+          <w:ilvl w:val="0"/>
+          <w:numId w:val="14"/>
+        </w:numPr>
+        <w:ind w:firstLineChars="0"/>
+        <w:rPr>
+          <w:sz w:val="24"/>
+          <w:szCs w:val="24"/>
+        </w:rPr>
+      </w:pPr>
+      <w:r>
+        <w:rPr>
+          <w:rFonts w:hint="eastAsia"/>
+          <w:szCs w:val="21"/>
+        </w:rPr>
+        <w:t>P</w:t>
+      </w:r>
+      <w:r>
+        <w:rPr>
+          <w:szCs w:val="21"/>
+        </w:rPr>
+        <w:t>resenting algorithm</w:t>
+      </w:r>
+    </w:p>
+    <w:p>
+      <w:pPr>
+        <w:pStyle w:val="a3"/>
+        <w:numPr>
+          <w:ilvl w:val="0"/>
+          <w:numId w:val="14"/>
+        </w:numPr>
+        <w:ind w:firstLineChars="0"/>
+        <w:rPr>
+          <w:sz w:val="24"/>
+          <w:szCs w:val="24"/>
+        </w:rPr>
+      </w:pPr>
+      <w:r>
+        <w:rPr>
+          <w:szCs w:val="21"/>
+        </w:rPr>
+        <w:t xml:space="preserve">Provide information about how to run and compile the </w:t>
+      </w:r>
+      <w:r>
+        <w:rPr>
+          <w:szCs w:val="21"/>
+        </w:rPr>
+        <w:t>chatbot</w:t>
+      </w:r>
+    </w:p>
+    <w:p>
+      <w:pPr>
+        <w:pStyle w:val="a3"/>
+        <w:numPr>
+          <w:ilvl w:val="0"/>
+          <w:numId w:val="14"/>
+        </w:numPr>
+        <w:ind w:firstLineChars="0"/>
+        <w:rPr>
+          <w:sz w:val="24"/>
+          <w:szCs w:val="24"/>
+        </w:rPr>
+      </w:pPr>
+      <w:r>
+        <w:rPr>
+          <w:rFonts w:hint="eastAsia"/>
+          <w:szCs w:val="21"/>
+        </w:rPr>
+        <w:t>P</w:t>
+      </w:r>
+      <w:r>
+        <w:rPr>
+          <w:szCs w:val="21"/>
+        </w:rPr>
+        <w:t>PT creation</w:t>
+      </w:r>
+    </w:p>
+    <w:p>
+      <w:pPr>
+        <w:pStyle w:val="a3"/>
+        <w:ind w:left="360" w:firstLineChars="0" w:firstLine="0"/>
+        <w:rPr>
+          <w:sz w:val="24"/>
+          <w:szCs w:val="24"/>
+        </w:rPr>
+      </w:pPr>
+      <w:r>
+        <w:rPr>
+          <w:rFonts w:hint="eastAsia"/>
+          <w:sz w:val="24"/>
+          <w:szCs w:val="24"/>
+        </w:rPr>
+        <w:t>5</w:t>
+      </w:r>
+      <w:r>
+        <w:rPr>
+          <w:sz w:val="24"/>
+          <w:szCs w:val="24"/>
+        </w:rPr>
+        <w:t>.3 Submission</w:t>
+      </w:r>
+    </w:p>
+    <w:p>
+      <w:pPr>
+        <w:pStyle w:val="a3"/>
+        <w:numPr>
+          <w:ilvl w:val="0"/>
+          <w:numId w:val="1"/>
+        </w:numPr>
+        <w:ind w:firstLineChars="0"/>
+        <w:rPr>
+          <w:b/>
+          <w:bCs/>
+          <w:sz w:val="30"/>
+          <w:szCs w:val="30"/>
+        </w:rPr>
+      </w:pPr>
+      <w:r>
+        <w:rPr>
+          <w:rFonts w:hint="eastAsia"/>
+          <w:b/>
+          <w:bCs/>
+          <w:sz w:val="30"/>
+          <w:szCs w:val="30"/>
+        </w:rPr>
+        <w:t>M</w:t>
+      </w:r>
+      <w:r>
+        <w:rPr>
+          <w:b/>
+          <w:bCs/>
+          <w:sz w:val="30"/>
+          <w:szCs w:val="30"/>
+        </w:rPr>
+        <w:t>aintenance</w:t>
+      </w:r>
+    </w:p>
+    <w:p>
+      <w:pPr>
+        <w:pStyle w:val="a3"/>
+        <w:numPr>
+          <w:ilvl w:val="1"/>
+          <w:numId w:val="1"/>
+        </w:numPr>
+        <w:ind w:firstLineChars="0"/>
+        <w:rPr>
+          <w:sz w:val="24"/>
+          <w:szCs w:val="24"/>
+        </w:rPr>
+      </w:pPr>
+      <w:r>
+        <w:rPr>
+          <w:sz w:val="24"/>
+          <w:szCs w:val="24"/>
+        </w:rPr>
+        <w:t>Change the encoding of data file for python environment</w:t>
+      </w:r>
+    </w:p>
+    <w:p>
+      <w:pPr>
+        <w:pStyle w:val="a3"/>
+        <w:numPr>
+          <w:ilvl w:val="1"/>
+          <w:numId w:val="1"/>
+        </w:numPr>
+        <w:ind w:firstLineChars="0"/>
+        <w:rPr>
+          <w:sz w:val="24"/>
+          <w:szCs w:val="24"/>
+        </w:rPr>
+      </w:pPr>
+      <w:r>
+        <w:rPr>
+          <w:sz w:val="24"/>
+          <w:szCs w:val="24"/>
+        </w:rPr>
+        <w:lastRenderedPageBreak/>
         <w:t>It is not required in this assignment</w:t>
       </w:r>
     </w:p>
@@ -1428,7 +1423,6 @@
       <w:pPr>
         <w:ind w:left="360"/>
         <w:rPr>
-          <w:rFonts w:hint="eastAsia"/>
           <w:sz w:val="24"/>
           <w:szCs w:val="24"/>
         </w:rPr>

</xml_diff>